<commit_message>
Proposal update and Data Upload
</commit_message>
<xml_diff>
--- a/US_Economy_At_A_Glance_Proposal.docx
+++ b/US_Economy_At_A_Glance_Proposal.docx
@@ -55,7 +55,18 @@
           <w:szCs w:val="28"/>
           <w:u w:val="single"/>
         </w:rPr>
-        <w:t>: US Economy at a Glance!</w:t>
+        <w:t>: US Economy at a Glance</w:t>
+      </w:r>
+      <w:r>
+        <w:rPr>
+          <w:rFonts w:cstheme="minorHAnsi"/>
+          <w:b/>
+          <w:bCs/>
+          <w:sz w:val="28"/>
+          <w:szCs w:val="28"/>
+          <w:u w:val="single"/>
+        </w:rPr>
+        <w:t>!</w:t>
       </w:r>
     </w:p>
     <w:p>
@@ -630,7 +641,7 @@
           <w:sz w:val="24"/>
           <w:szCs w:val="24"/>
         </w:rPr>
-        <w:t>Census</w:t>
+        <w:t>GDP Change by State</w:t>
       </w:r>
     </w:p>
     <w:p>
@@ -647,6 +658,50 @@
         </w:rPr>
       </w:pPr>
       <w:hyperlink r:id="rId6" w:history="1">
+        <w:r>
+          <w:rPr>
+            <w:rStyle w:val="Hyperlink"/>
+          </w:rPr>
+          <w:t>https://apps.bea.gov/itable/iTable.cfm?ReqID=70&amp;step=1</w:t>
+        </w:r>
+      </w:hyperlink>
+    </w:p>
+    <w:p>
+      <w:pPr>
+        <w:pStyle w:val="ListParagraph"/>
+        <w:numPr>
+          <w:ilvl w:val="0"/>
+          <w:numId w:val="4"/>
+        </w:numPr>
+        <w:rPr>
+          <w:rFonts w:cstheme="minorHAnsi"/>
+          <w:sz w:val="24"/>
+          <w:szCs w:val="24"/>
+        </w:rPr>
+      </w:pPr>
+      <w:r>
+        <w:rPr>
+          <w:rFonts w:cstheme="minorHAnsi"/>
+          <w:sz w:val="24"/>
+          <w:szCs w:val="24"/>
+        </w:rPr>
+        <w:t>Census</w:t>
+      </w:r>
+    </w:p>
+    <w:p>
+      <w:pPr>
+        <w:pStyle w:val="ListParagraph"/>
+        <w:numPr>
+          <w:ilvl w:val="1"/>
+          <w:numId w:val="4"/>
+        </w:numPr>
+        <w:rPr>
+          <w:rFonts w:cstheme="minorHAnsi"/>
+          <w:sz w:val="24"/>
+          <w:szCs w:val="24"/>
+        </w:rPr>
+      </w:pPr>
+      <w:hyperlink r:id="rId7" w:history="1">
         <w:r>
           <w:rPr>
             <w:rStyle w:val="Hyperlink"/>
@@ -711,7 +766,7 @@
           <w:szCs w:val="24"/>
         </w:rPr>
       </w:pPr>
-      <w:hyperlink r:id="rId7" w:history="1">
+      <w:hyperlink r:id="rId8" w:history="1">
         <w:r>
           <w:rPr>
             <w:rStyle w:val="Hyperlink"/>
@@ -755,7 +810,7 @@
           <w:szCs w:val="24"/>
         </w:rPr>
       </w:pPr>
-      <w:hyperlink r:id="rId8" w:history="1">
+      <w:hyperlink r:id="rId9" w:history="1">
         <w:r>
           <w:rPr>
             <w:rStyle w:val="Hyperlink"/>
@@ -763,8 +818,53 @@
           <w:t>https://twitter.com/hashtag/recession?ref_src=twsrc%5Egoogle%7Ctwcamp%5Eserp%7Ctwgr%5Ehashtag</w:t>
         </w:r>
       </w:hyperlink>
-      <w:bookmarkStart w:id="0" w:name="_GoBack"/>
-      <w:bookmarkEnd w:id="0"/>
+    </w:p>
+    <w:p>
+      <w:pPr>
+        <w:pStyle w:val="ListParagraph"/>
+        <w:numPr>
+          <w:ilvl w:val="0"/>
+          <w:numId w:val="4"/>
+        </w:numPr>
+      </w:pPr>
+      <w:r>
+        <w:t>US Inflation Rates</w:t>
+      </w:r>
+    </w:p>
+    <w:bookmarkStart w:id="0" w:name="_GoBack"/>
+    <w:bookmarkEnd w:id="0"/>
+    <w:p>
+      <w:pPr>
+        <w:pStyle w:val="ListParagraph"/>
+        <w:numPr>
+          <w:ilvl w:val="1"/>
+          <w:numId w:val="4"/>
+        </w:numPr>
+      </w:pPr>
+      <w:r>
+        <w:fldChar w:fldCharType="begin"/>
+      </w:r>
+      <w:r>
+        <w:instrText xml:space="preserve"> HYPERLINK "</w:instrText>
+      </w:r>
+      <w:r>
+        <w:instrText>https://www.usinflationcalculator.com/inflation/current-inflation-rates/</w:instrText>
+      </w:r>
+      <w:r>
+        <w:instrText xml:space="preserve">" </w:instrText>
+      </w:r>
+      <w:r>
+        <w:fldChar w:fldCharType="separate"/>
+      </w:r>
+      <w:r>
+        <w:rPr>
+          <w:rStyle w:val="Hyperlink"/>
+        </w:rPr>
+        <w:t>https://www.usinflationcalculator.com/inflation/current-inflation-rates/</w:t>
+      </w:r>
+      <w:r>
+        <w:fldChar w:fldCharType="end"/>
+      </w:r>
     </w:p>
     <w:p>
       <w:pPr>
@@ -1476,6 +1576,7 @@
     <w:lsdException w:name="HTML Sample" w:semiHidden="1" w:unhideWhenUsed="1"/>
     <w:lsdException w:name="HTML Typewriter" w:semiHidden="1" w:unhideWhenUsed="1"/>
     <w:lsdException w:name="HTML Variable" w:semiHidden="1" w:unhideWhenUsed="1"/>
+    <w:lsdException w:name="Normal Table" w:semiHidden="1" w:unhideWhenUsed="1"/>
     <w:lsdException w:name="annotation subject" w:semiHidden="1" w:unhideWhenUsed="1"/>
     <w:lsdException w:name="No List" w:semiHidden="1" w:unhideWhenUsed="1"/>
     <w:lsdException w:name="Outline List 1" w:semiHidden="1" w:unhideWhenUsed="1"/>
@@ -1522,8 +1623,10 @@
     <w:lsdException w:name="Table Subtle 2" w:semiHidden="1" w:unhideWhenUsed="1"/>
     <w:lsdException w:name="Table Web 1" w:semiHidden="1" w:unhideWhenUsed="1"/>
     <w:lsdException w:name="Table Web 2" w:semiHidden="1" w:unhideWhenUsed="1"/>
+    <w:lsdException w:name="Table Web 3" w:semiHidden="1" w:unhideWhenUsed="1"/>
     <w:lsdException w:name="Balloon Text" w:semiHidden="1" w:unhideWhenUsed="1"/>
     <w:lsdException w:name="Table Grid" w:uiPriority="39"/>
+    <w:lsdException w:name="Table Theme" w:semiHidden="1" w:unhideWhenUsed="1"/>
     <w:lsdException w:name="Placeholder Text" w:semiHidden="1"/>
     <w:lsdException w:name="No Spacing" w:uiPriority="1" w:qFormat="1"/>
     <w:lsdException w:name="Light Shading" w:uiPriority="60"/>

</xml_diff>